<commit_message>
Ajout des struc Character + Creator. Connexion Web et Go. Creation du gomod
</commit_message>
<xml_diff>
--- a/doc/JOURNAL_DEV.docx
+++ b/doc/JOURNAL_DEV.docx
@@ -68,7 +68,6 @@
                         <w:sz w:val="24"/>
                       </w:rPr>
                     </w:pPr>
-                    <w:proofErr w:type="spellStart"/>
                     <w:r>
                       <w:rPr>
                         <w:color w:val="2F5496" w:themeColor="accent1" w:themeShade="BF"/>
@@ -77,7 +76,6 @@
                       </w:rPr>
                       <w:t>Ynov</w:t>
                     </w:r>
-                    <w:proofErr w:type="spellEnd"/>
                   </w:p>
                 </w:tc>
               </w:sdtContent>
@@ -273,13 +271,9 @@
     </w:sdt>
     <w:p>
       <w:r>
-        <w:t>Lundi 06/03 14h à 15</w:t>
+        <w:lastRenderedPageBreak/>
+        <w:t>Lundi 06/03 14h à 15h:</w:t>
       </w:r>
-      <w:proofErr w:type="gramStart"/>
-      <w:r>
-        <w:t>h:</w:t>
-      </w:r>
-      <w:proofErr w:type="gramEnd"/>
     </w:p>
     <w:p>
       <w:r>
@@ -287,6 +281,11 @@
       </w:r>
       <w:r>
         <w:t>. J’ai trouvé l’API de Marvel Comics.</w:t>
+      </w:r>
+    </w:p>
+    <w:p>
+      <w:r>
+        <w:t>Début de maquette pour la page index</w:t>
       </w:r>
     </w:p>
     <w:p/>
@@ -1261,7 +1260,9 @@
   <w:rsids>
     <w:rsidRoot w:val="0032053F"/>
     <w:rsid w:val="0032053F"/>
+    <w:rsid w:val="004E7660"/>
     <w:rsid w:val="005315E1"/>
+    <w:rsid w:val="00D057C8"/>
   </w:rsids>
   <m:mathPr>
     <m:mathFont m:val="Cambria Math"/>
@@ -1726,10 +1727,6 @@
     <w:name w:val="D8CED8CEB11E4B94B70218536AC17522"/>
     <w:rsid w:val="0032053F"/>
   </w:style>
-  <w:style w:type="paragraph" w:customStyle="1" w:styleId="354FD87B0EA2474C988C56DEEB34F69E">
-    <w:name w:val="354FD87B0EA2474C988C56DEEB34F69E"/>
-    <w:rsid w:val="0032053F"/>
-  </w:style>
   <w:style w:type="paragraph" w:customStyle="1" w:styleId="4516B69D4E8C4B008DAEBCDEB4A70F45">
     <w:name w:val="4516B69D4E8C4B008DAEBCDEB4A70F45"/>
     <w:rsid w:val="0032053F"/>

</xml_diff>

<commit_message>
Changement des liens du footer + ajout du journal de dev
</commit_message>
<xml_diff>
--- a/doc/JOURNAL_DEV.docx
+++ b/doc/JOURNAL_DEV.docx
@@ -68,6 +68,7 @@
                         <w:sz w:val="24"/>
                       </w:rPr>
                     </w:pPr>
+                    <w:proofErr w:type="spellStart"/>
                     <w:r>
                       <w:rPr>
                         <w:color w:val="2F5496" w:themeColor="accent1" w:themeShade="BF"/>
@@ -76,6 +77,7 @@
                       </w:rPr>
                       <w:t>Ynov</w:t>
                     </w:r>
+                    <w:proofErr w:type="spellEnd"/>
                   </w:p>
                 </w:tc>
               </w:sdtContent>
@@ -327,7 +329,15 @@
     </w:p>
     <w:p>
       <w:r>
-        <w:t>J’ai commencé à manipuler l’API, je commence à comprendre comment faire des requêtes. J’ai réussi à afficher ma struct sur mon HTML.</w:t>
+        <w:t xml:space="preserve">J’ai commencé à manipuler l’API, je commence à comprendre comment faire des requêtes. J’ai réussi à afficher ma </w:t>
+      </w:r>
+      <w:proofErr w:type="spellStart"/>
+      <w:r>
+        <w:t>struct</w:t>
+      </w:r>
+      <w:proofErr w:type="spellEnd"/>
+      <w:r>
+        <w:t xml:space="preserve"> sur mon HTML.</w:t>
       </w:r>
     </w:p>
     <w:p>
@@ -368,7 +378,23 @@
     </w:p>
     <w:p>
       <w:r>
-        <w:t>Ce matin j’ai fait des templates, j’ai ajouté un formulaire pour faire des requêtes depuis le site directement, j’ai like mon css. Il faut que je vérifie comment faire mon a</w:t>
+        <w:t xml:space="preserve">Ce matin j’ai fait des </w:t>
+      </w:r>
+      <w:proofErr w:type="spellStart"/>
+      <w:r>
+        <w:t>templates</w:t>
+      </w:r>
+      <w:proofErr w:type="spellEnd"/>
+      <w:r>
+        <w:t xml:space="preserve">, j’ai ajouté un formulaire pour faire des requêtes depuis le site directement, j’ai like mon </w:t>
+      </w:r>
+      <w:proofErr w:type="spellStart"/>
+      <w:r>
+        <w:t>css</w:t>
+      </w:r>
+      <w:proofErr w:type="spellEnd"/>
+      <w:r>
+        <w:t>. Il faut que je vérifie comment faire mon a</w:t>
       </w:r>
       <w:r>
         <w:t>rborescence</w:t>
@@ -383,6 +409,160 @@
     <w:p>
       <w:r>
         <w:t>Cette après-midi j’ai commencé à faire le CSS de mon site et sa structure. J’ai changé mon arborescence.</w:t>
+      </w:r>
+    </w:p>
+    <w:p>
+      <w:pPr>
+        <w:rPr>
+          <w:b/>
+          <w:bCs/>
+        </w:rPr>
+      </w:pPr>
+      <w:r>
+        <w:rPr>
+          <w:b/>
+          <w:bCs/>
+        </w:rPr>
+        <w:t>Mardi 14/03 :</w:t>
+      </w:r>
+    </w:p>
+    <w:p>
+      <w:r>
+        <w:t xml:space="preserve">Ce matin j’ai changé mon arborescence, j’ai refait mon module. J’ai changé mon import de fichiers statiques. Ensuite j’ai ajouté mes </w:t>
+      </w:r>
+      <w:proofErr w:type="spellStart"/>
+      <w:r>
+        <w:t>templates</w:t>
+      </w:r>
+      <w:proofErr w:type="spellEnd"/>
+      <w:r>
+        <w:t>, j’ai modifié la façon</w:t>
+      </w:r>
+      <w:r>
+        <w:t xml:space="preserve"> de les afficher.</w:t>
+      </w:r>
+    </w:p>
+    <w:p>
+      <w:r>
+        <w:t xml:space="preserve">J’ai créé un fichier Go pour garder mes fonctions </w:t>
+      </w:r>
+      <w:proofErr w:type="spellStart"/>
+      <w:r>
+        <w:t>Handle</w:t>
+      </w:r>
+      <w:proofErr w:type="spellEnd"/>
+      <w:r>
+        <w:t>. J’ai fait mon CSS donc j’ai des pages qui ressemble un peu à quelque chose..</w:t>
+      </w:r>
+    </w:p>
+    <w:p>
+      <w:r>
+        <w:t>Il faut que je fasse le CSS de ma grille de résultats et la page individuelle des personnages.</w:t>
+      </w:r>
+    </w:p>
+    <w:p/>
+    <w:p>
+      <w:r>
+        <w:rPr>
+          <w:b/>
+          <w:bCs/>
+        </w:rPr>
+        <w:t>Jeudi 16/03</w:t>
+      </w:r>
+      <w:r>
+        <w:t> :</w:t>
+      </w:r>
+    </w:p>
+    <w:p>
+      <w:r>
+        <w:t xml:space="preserve">J’ai réussi à faire mes requête </w:t>
+      </w:r>
+      <w:proofErr w:type="spellStart"/>
+      <w:r>
+        <w:t>get</w:t>
+      </w:r>
+      <w:proofErr w:type="spellEnd"/>
+      <w:r>
+        <w:t xml:space="preserve"> pour afficher une fiche perso selon son id</w:t>
+      </w:r>
+    </w:p>
+    <w:p/>
+    <w:p>
+      <w:r>
+        <w:rPr>
+          <w:b/>
+          <w:bCs/>
+        </w:rPr>
+        <w:t>Vendredi 17/03</w:t>
+      </w:r>
+      <w:r>
+        <w:t> :</w:t>
+      </w:r>
+    </w:p>
+    <w:p>
+      <w:r>
+        <w:t>J’ai fait le CSS de la fiche perso.</w:t>
+      </w:r>
+    </w:p>
+    <w:p/>
+    <w:p>
+      <w:r>
+        <w:rPr>
+          <w:b/>
+          <w:bCs/>
+        </w:rPr>
+        <w:t>Dimanche 19/03</w:t>
+      </w:r>
+      <w:r>
+        <w:t> :</w:t>
+      </w:r>
+    </w:p>
+    <w:p>
+      <w:r>
+        <w:t xml:space="preserve">J’ai essayé de faire le responsive mais en fait je me suis mis en mode mobile en F12 et ça m’a pas mis mon responsive, donc </w:t>
+      </w:r>
+      <w:proofErr w:type="spellStart"/>
+      <w:r>
+        <w:t>feur</w:t>
+      </w:r>
+      <w:proofErr w:type="spellEnd"/>
+      <w:r>
+        <w:t xml:space="preserve"> je le ferai demain. Là je vais rajouter des routes pour faire différentes requêtes. </w:t>
+      </w:r>
+    </w:p>
+    <w:p>
+      <w:r>
+        <w:t>J’ai cassé mon code en voulant implémenter les requêtes pour créateur donc je vais les enlever et juste réparer mon code.</w:t>
+      </w:r>
+    </w:p>
+    <w:p/>
+    <w:p>
+      <w:pPr>
+        <w:rPr>
+          <w:b/>
+          <w:bCs/>
+        </w:rPr>
+      </w:pPr>
+      <w:r>
+        <w:rPr>
+          <w:b/>
+          <w:bCs/>
+        </w:rPr>
+        <w:lastRenderedPageBreak/>
+        <w:t>Lundi 20/03 :</w:t>
+      </w:r>
+    </w:p>
+    <w:p>
+      <w:r>
+        <w:t xml:space="preserve">J’ai fix mon responsive, j’ai ajouté des routes pour les fonctionnalités qui ne marche pas encore. Jai aussi ajouté une gestion des pages 404. J’ai ajouté un </w:t>
+      </w:r>
+      <w:proofErr w:type="spellStart"/>
+      <w:r>
+        <w:t>footer</w:t>
+      </w:r>
+      <w:proofErr w:type="spellEnd"/>
+      <w:r>
+        <w:t>.</w:t>
       </w:r>
     </w:p>
     <w:sectPr>
@@ -1355,14 +1535,18 @@
   </w:compat>
   <w:rsids>
     <w:rsidRoot w:val="0032053F"/>
+    <w:rsid w:val="002A6DDA"/>
     <w:rsid w:val="0032053F"/>
     <w:rsid w:val="003E4411"/>
+    <w:rsid w:val="00494833"/>
     <w:rsid w:val="004E7660"/>
     <w:rsid w:val="005315E1"/>
     <w:rsid w:val="00684469"/>
     <w:rsid w:val="007B5FB4"/>
+    <w:rsid w:val="008A2676"/>
     <w:rsid w:val="00AB4CFE"/>
     <w:rsid w:val="00D057C8"/>
+    <w:rsid w:val="00D23D50"/>
   </w:rsids>
   <m:mathPr>
     <m:mathFont m:val="Cambria Math"/>

</xml_diff>